<commit_message>
edited the summary of the project. several issues remain to be resolved with Sophie. Added a pptx for the model in 3 and 2D
</commit_message>
<xml_diff>
--- a/Documents/EpigenomeIntegritySummary.docx
+++ b/Documents/EpigenomeIntegritySummary.docx
@@ -61,24 +61,51 @@
     </w:p>
     <w:p>
       <w:r>
+        <w:rPr>
+          <w:b/>
+          <w:bCs/>
+        </w:rPr>
         <w:t>David</w:t>
       </w:r>
       <w:r>
+        <w:rPr>
+          <w:b/>
+          <w:bCs/>
+        </w:rPr>
         <w:t xml:space="preserve"> </w:t>
       </w:r>
       <w:proofErr w:type="spellStart"/>
       <w:r>
+        <w:rPr>
+          <w:b/>
+          <w:bCs/>
+        </w:rPr>
         <w:t>Holcman</w:t>
       </w:r>
       <w:proofErr w:type="spellEnd"/>
       <w:r>
-        <w:t>, Ofir</w:t>
-      </w:r>
-      <w:r>
+        <w:t xml:space="preserve">, </w:t>
+      </w:r>
+      <w:r>
+        <w:rPr>
+          <w:b/>
+          <w:bCs/>
+        </w:rPr>
+        <w:t>Ofir</w:t>
+      </w:r>
+      <w:r>
+        <w:rPr>
+          <w:b/>
+          <w:bCs/>
+        </w:rPr>
         <w:t xml:space="preserve"> </w:t>
       </w:r>
       <w:proofErr w:type="spellStart"/>
       <w:r>
+        <w:rPr>
+          <w:b/>
+          <w:bCs/>
+        </w:rPr>
         <w:t>Shukron</w:t>
       </w:r>
       <w:proofErr w:type="spellEnd"/>
@@ -156,10 +183,21 @@
     </w:p>
     <w:p>
       <w:r>
+        <w:rPr>
+          <w:b/>
+          <w:bCs/>
+        </w:rPr>
         <w:t xml:space="preserve">Sophie E. </w:t>
       </w:r>
       <w:r>
-        <w:t xml:space="preserve">Polo, group leader </w:t>
+        <w:rPr>
+          <w:b/>
+          <w:bCs/>
+        </w:rPr>
+        <w:t>Polo</w:t>
+      </w:r>
+      <w:r>
+        <w:t xml:space="preserve">, group leader </w:t>
       </w:r>
       <w:hyperlink r:id="rId8" w:history="1">
         <w:r>
@@ -194,6 +232,9 @@
     </w:p>
     <w:p/>
     <w:p>
+      <w:pPr>
+        <w:keepNext/>
+      </w:pPr>
       <w:r>
         <w:t xml:space="preserve"> </w:t>
       </w:r>
@@ -255,7 +296,7 @@
           <w:noProof/>
         </w:rPr>
         <w:drawing>
-          <wp:inline distT="0" distB="0" distL="0" distR="0" wp14:anchorId="420F1127" wp14:editId="5711CDCF">
+          <wp:inline distT="0" distB="0" distL="0" distR="0" wp14:anchorId="69B7CD35" wp14:editId="4B485361">
             <wp:extent cx="2679188" cy="2076371"/>
             <wp:effectExtent l="0" t="0" r="6985" b="635"/>
             <wp:docPr id="2" name="Picture 2" descr="D:\Ofir\Work\ENS\EpigenomeIntegrity\Documents\Fig_local_damage-8bf04.jpg"/>
@@ -306,20 +347,20 @@
     </w:p>
     <w:p>
       <w:pPr>
-        <w:rPr>
-          <w:b/>
-          <w:bCs/>
-        </w:rPr>
-      </w:pPr>
-      <w:r>
-        <w:rPr>
-          <w:b/>
-          <w:bCs/>
-        </w:rPr>
-        <w:t>Aim:</w:t>
-      </w:r>
-    </w:p>
-    <w:p/>
+        <w:pStyle w:val="Caption"/>
+      </w:pPr>
+      <w:r>
+        <w:t xml:space="preserve">Figure </w:t>
+      </w:r>
+      <w:fldSimple w:instr=" SEQ Figure \* ARABIC ">
+        <w:r>
+          <w:rPr>
+            <w:noProof/>
+          </w:rPr>
+          <w:t>1</w:t>
+        </w:r>
+      </w:fldSimple>
+    </w:p>
     <w:p>
       <w:pPr>
         <w:rPr>
@@ -329,220 +370,421 @@
           <w:szCs w:val="40"/>
         </w:rPr>
       </w:pPr>
-      <w:r>
+    </w:p>
+    <w:p>
+      <w:pPr>
         <w:rPr>
           <w:b/>
           <w:bCs/>
           <w:sz w:val="40"/>
           <w:szCs w:val="40"/>
         </w:rPr>
-        <w:t>Background:</w:t>
-      </w:r>
-    </w:p>
-    <w:p>
-      <w:r>
-        <w:t>In response to the DNA damage we observe genome stabilization by histones which leads to structure chromatin restoration.</w:t>
-      </w:r>
-    </w:p>
-    <w:p>
-      <w:r>
-        <w:t xml:space="preserve">The group of </w:t>
-      </w:r>
-      <w:r>
-        <w:t>S</w:t>
-      </w:r>
-      <w:r>
-        <w:t>ophie Polo</w:t>
-      </w:r>
-      <w:r>
-        <w:t xml:space="preserve"> (Paris</w:t>
-      </w:r>
-      <w:r>
-        <w:t xml:space="preserve"> Diderot U)</w:t>
-      </w:r>
-      <w:r>
-        <w:t xml:space="preserve"> have examined the response and coordination of the genome and </w:t>
-      </w:r>
-      <w:proofErr w:type="spellStart"/>
-      <w:r>
-        <w:t>epigenome</w:t>
-      </w:r>
-      <w:proofErr w:type="spellEnd"/>
-      <w:r>
-        <w:t xml:space="preserve"> in response to </w:t>
-      </w:r>
-      <w:r>
-        <w:t xml:space="preserve">an </w:t>
-      </w:r>
-      <w:r>
-        <w:t xml:space="preserve">induced </w:t>
-      </w:r>
-      <w:r>
-        <w:t xml:space="preserve">local </w:t>
-      </w:r>
-      <w:r>
-        <w:t>UV damage</w:t>
-      </w:r>
-      <w:r>
-        <w:t>.</w:t>
-      </w:r>
-    </w:p>
-    <w:p>
-      <w:r>
-        <w:t xml:space="preserve">Histones are synthesizes </w:t>
-      </w:r>
-      <w:r>
-        <w:t xml:space="preserve">and escorted by histone chaperones </w:t>
-      </w:r>
-      <w:r>
-        <w:t>in response to the damage and at the site, to stabilize the chromatin structure</w:t>
-      </w:r>
-      <w:r>
-        <w:t xml:space="preserve"> near the damaged site</w:t>
-      </w:r>
-      <w:r>
-        <w:t>.</w:t>
-      </w:r>
-    </w:p>
-    <w:p>
-      <w:r>
-        <w:t>Several histones are excluded from the site of damage, either by being pulled out or by sliding away from the damage site</w:t>
-      </w:r>
-      <w:r>
-        <w:t xml:space="preserve"> by histone chaperones. </w:t>
-      </w:r>
-    </w:p>
-    <w:p>
-      <w:r>
-        <w:t>After UV damage, the protein DDB2 is being recruited to the site of UV damaged and probably plays a role in “pushing” the histo</w:t>
-      </w:r>
-      <w:r>
-        <w:t xml:space="preserve">nes away from the damage site. </w:t>
-      </w:r>
-    </w:p>
-    <w:p>
-      <w:r>
-        <w:lastRenderedPageBreak/>
-        <w:t>The histones close to the damage site carry epigenetic information. What happens to this information after the histones are removed? What happens to the original histones?</w:t>
-      </w:r>
-    </w:p>
-    <w:p>
-      <w:r>
-        <w:t xml:space="preserve">In </w:t>
-      </w:r>
-      <w:r>
-        <w:t xml:space="preserve">local UV damage </w:t>
-      </w:r>
-      <w:r>
-        <w:t>experiment</w:t>
-      </w:r>
-      <w:r>
-        <w:t>s</w:t>
-      </w:r>
-      <w:r>
-        <w:t>, histones can be replaces by label</w:t>
-      </w:r>
-      <w:r>
-        <w:t>ed histones</w:t>
-      </w:r>
-      <w:r>
-        <w:t xml:space="preserve"> and be tracked in-vivo by SNAP methods</w:t>
-      </w:r>
-      <w:r>
-        <w:t>.</w:t>
-      </w:r>
-    </w:p>
-    <w:p>
-      <w:r>
-        <w:t xml:space="preserve">DNA density was examined after UV induction and was found to be less compact. </w:t>
-      </w:r>
-    </w:p>
-    <w:p>
-      <w:r>
-        <w:t>There was found to be no loss of histones in the nucleus</w:t>
-      </w:r>
-      <w:r>
-        <w:t xml:space="preserve"> in response to </w:t>
-      </w:r>
-      <w:r>
-        <w:t xml:space="preserve">UV </w:t>
-      </w:r>
-      <w:r>
-        <w:t>damage</w:t>
-      </w:r>
-    </w:p>
-    <w:p>
-      <w:r>
-        <w:t xml:space="preserve">After </w:t>
-      </w:r>
-      <w:r>
-        <w:t xml:space="preserve">the induction of </w:t>
-      </w:r>
-      <w:r>
-        <w:t xml:space="preserve">UV damage </w:t>
-      </w:r>
-      <w:r>
-        <w:t xml:space="preserve">it </w:t>
-      </w:r>
-      <w:r>
-        <w:t xml:space="preserve">was observed </w:t>
-      </w:r>
-      <w:r>
-        <w:t>that</w:t>
-      </w:r>
-      <w:r>
-        <w:t xml:space="preserve"> 40% </w:t>
-      </w:r>
-      <w:r>
-        <w:t>histones were evicted</w:t>
-      </w:r>
-      <w:r>
-        <w:t xml:space="preserve"> </w:t>
-      </w:r>
-      <w:r>
-        <w:t xml:space="preserve">from the site of the damage and </w:t>
-      </w:r>
-      <w:r>
-        <w:t>20% loss in DNA density</w:t>
-      </w:r>
-      <w:r>
-        <w:t xml:space="preserve"> in an observation window around the damage site</w:t>
-      </w:r>
-      <w:r>
-        <w:t xml:space="preserve">. </w:t>
-      </w:r>
-    </w:p>
-    <w:p>
-      <w:r>
-        <w:t>What dynamic</w:t>
-      </w:r>
-      <w:r>
-        <w:t>al</w:t>
-      </w:r>
-      <w:r>
-        <w:t xml:space="preserve"> phenomena can explain these observations?</w:t>
-      </w:r>
-    </w:p>
-    <w:p>
-      <w:pPr>
+      </w:pPr>
+      <w:r>
         <w:rPr>
           <w:b/>
           <w:bCs/>
           <w:sz w:val="40"/>
           <w:szCs w:val="40"/>
         </w:rPr>
-      </w:pPr>
-      <w:r>
+        <w:t>Background:</w:t>
+      </w:r>
+    </w:p>
+    <w:p>
+      <w:r>
+        <w:t xml:space="preserve">In response to </w:t>
+      </w:r>
+      <w:r>
+        <w:t xml:space="preserve">local </w:t>
+      </w:r>
+      <w:r>
+        <w:t xml:space="preserve">DNA damage </w:t>
+      </w:r>
+      <w:r>
+        <w:t xml:space="preserve">the </w:t>
+      </w:r>
+      <w:r>
+        <w:t xml:space="preserve">genomic region </w:t>
+      </w:r>
+      <w:r>
+        <w:t xml:space="preserve">undergoes </w:t>
+      </w:r>
+      <w:r>
+        <w:t xml:space="preserve">several </w:t>
+      </w:r>
+      <w:r>
+        <w:t>structural changes</w:t>
+      </w:r>
+      <w:r>
+        <w:t xml:space="preserve">, among which are </w:t>
+      </w:r>
+      <w:r>
+        <w:t>histone eviction, conformational changes to allow repair mechanisms to access the damage site, reorganiz</w:t>
+      </w:r>
+      <w:r>
+        <w:t xml:space="preserve">ation of the repaired region </w:t>
+      </w:r>
+      <w:r>
+        <w:t xml:space="preserve">by </w:t>
+      </w:r>
+      <w:r>
+        <w:t>re-deposition of histones</w:t>
+      </w:r>
+      <w:r>
+        <w:t>,</w:t>
+      </w:r>
+      <w:r>
+        <w:t xml:space="preserve"> and refolding of the </w:t>
+      </w:r>
+      <w:r>
+        <w:t>local genetic region</w:t>
+      </w:r>
+      <w:r>
+        <w:t>.</w:t>
+      </w:r>
+    </w:p>
+    <w:p>
+      <w:r>
+        <w:t xml:space="preserve">At the onset of DNA damage, </w:t>
+      </w:r>
+      <w:r>
+        <w:t xml:space="preserve">histones are </w:t>
+      </w:r>
+      <w:r>
+        <w:t>evicted from the site</w:t>
+      </w:r>
+      <w:r>
+        <w:t>, either by being pulled out or by sliding away from the damage site</w:t>
+      </w:r>
+      <w:r>
+        <w:t xml:space="preserve"> by histone chaperones</w:t>
+      </w:r>
+      <w:r>
+        <w:t xml:space="preserve"> and DDB2</w:t>
+      </w:r>
+      <w:r>
+        <w:t>.</w:t>
+      </w:r>
+      <w:r>
+        <w:t xml:space="preserve"> </w:t>
+      </w:r>
+      <w:r>
+        <w:t xml:space="preserve">DDB2 </w:t>
+      </w:r>
+      <w:r>
+        <w:t>is recruited to the site of the damage to orchestrate the repair mechanism</w:t>
+      </w:r>
+      <w:r>
+        <w:t xml:space="preserve">. </w:t>
+      </w:r>
+      <w:r>
+        <w:t>It is t</w:t>
+      </w:r>
+      <w:r>
+        <w:t>h</w:t>
+      </w:r>
+      <w:r>
+        <w:t xml:space="preserve">ought that DDB2 also </w:t>
+      </w:r>
+      <w:r>
+        <w:t xml:space="preserve">takes part </w:t>
+      </w:r>
+      <w:r>
+        <w:t>in the clearance of histones from the damage site.</w:t>
+      </w:r>
+      <w:r>
+        <w:t xml:space="preserve"> </w:t>
+      </w:r>
+      <w:r>
+        <w:t xml:space="preserve"> Histones </w:t>
+      </w:r>
+      <w:r>
+        <w:t>are synthesizes and escorted to the damage site by histone chaperones to stabilize the chromatin structu</w:t>
+      </w:r>
+      <w:r>
+        <w:t>re</w:t>
+      </w:r>
+    </w:p>
+    <w:p>
+      <w:r>
+        <w:t xml:space="preserve">The group of Sophie Polo (Paris Diderot U) have examined the response and coordination of the genome and </w:t>
+      </w:r>
+      <w:proofErr w:type="spellStart"/>
+      <w:r>
+        <w:t>epigenome</w:t>
+      </w:r>
+      <w:proofErr w:type="spellEnd"/>
+      <w:r>
+        <w:t xml:space="preserve"> </w:t>
+      </w:r>
+      <w:r>
+        <w:rPr>
+          <w:i/>
+          <w:iCs/>
+        </w:rPr>
+        <w:t xml:space="preserve">in vivo </w:t>
+      </w:r>
+      <w:r>
+        <w:t xml:space="preserve">in response to an induced local UV damage. They have observed that after the </w:t>
+      </w:r>
+      <w:r>
+        <w:lastRenderedPageBreak/>
+        <w:t xml:space="preserve">induction of local UV damage 40% of the histones were evicted from the site while only 20% loss in DNA density was observed in an observation window. </w:t>
+      </w:r>
+    </w:p>
+    <w:p>
+      <w:r>
+        <w:t xml:space="preserve">Local UV damage was induced by focusing and irradiating UVC laser to specific sub-nuclear region (Figure 1). Histones where replaced by labeled histones and were tracked </w:t>
+      </w:r>
+      <w:r>
+        <w:rPr>
+          <w:i/>
+          <w:iCs/>
+        </w:rPr>
+        <w:t>in-vivo</w:t>
+      </w:r>
+      <w:r>
+        <w:t xml:space="preserve"> by </w:t>
+      </w:r>
+      <w:hyperlink r:id="rId12" w:history="1">
+        <w:r>
+          <w:rPr>
+            <w:rStyle w:val="Hyperlink"/>
+          </w:rPr>
+          <w:t>SNAP tagging</w:t>
+        </w:r>
+      </w:hyperlink>
+      <w:r>
+        <w:t xml:space="preserve"> methods.</w:t>
+      </w:r>
+      <w:r>
+        <w:t xml:space="preserve"> </w:t>
+      </w:r>
+      <w:r>
+        <w:t>New histone deposition is at site of local UVC damage is visualized by immunofluorescence expressing tagged histones.</w:t>
+      </w:r>
+    </w:p>
+    <w:p>
+      <w:r>
+        <w:t>DNA density was examined after UV induction and was found to be less compact</w:t>
+      </w:r>
+      <w:r>
+        <w:t xml:space="preserve"> </w:t>
+      </w:r>
+      <w:r>
+        <w:rPr>
+          <w:highlight w:val="yellow"/>
+        </w:rPr>
+        <w:t>[in the whole cell or in the observation window?]</w:t>
+      </w:r>
+      <w:r>
+        <w:rPr>
+          <w:highlight w:val="yellow"/>
+        </w:rPr>
+        <w:t>.</w:t>
+      </w:r>
+      <w:r>
+        <w:t xml:space="preserve"> </w:t>
+      </w:r>
+      <w:r>
+        <w:t xml:space="preserve">It </w:t>
+      </w:r>
+      <w:r>
+        <w:t xml:space="preserve">was found to be no </w:t>
+      </w:r>
+      <w:r>
+        <w:t xml:space="preserve">overall </w:t>
+      </w:r>
+      <w:r>
+        <w:t>loss of histones in the nucleus</w:t>
+      </w:r>
+      <w:r>
+        <w:t xml:space="preserve"> in response to </w:t>
+      </w:r>
+      <w:r>
+        <w:t xml:space="preserve">UV </w:t>
+      </w:r>
+      <w:r>
+        <w:t>damage</w:t>
+      </w:r>
+    </w:p>
+    <w:p/>
+    <w:p>
+      <w:pPr>
         <w:rPr>
           <w:b/>
           <w:bCs/>
           <w:sz w:val="40"/>
           <w:szCs w:val="40"/>
         </w:rPr>
+      </w:pPr>
+      <w:r>
+        <w:rPr>
+          <w:b/>
+          <w:bCs/>
+          <w:sz w:val="40"/>
+          <w:szCs w:val="40"/>
+        </w:rPr>
+        <w:t>Aim</w:t>
+      </w:r>
+      <w:r>
+        <w:rPr>
+          <w:b/>
+          <w:bCs/>
+          <w:sz w:val="40"/>
+          <w:szCs w:val="40"/>
+        </w:rPr>
+        <w:t>:</w:t>
+      </w:r>
+    </w:p>
+    <w:p>
+      <w:r>
+        <w:t xml:space="preserve">In this work we aim to interpret the above finding </w:t>
+      </w:r>
+      <w:r>
+        <w:t xml:space="preserve">of the group of Sophie Polo, </w:t>
+      </w:r>
+      <w:r>
+        <w:t xml:space="preserve">by putting forward a computational/mathematical framework for DNA-histone </w:t>
+      </w:r>
+      <w:r>
+        <w:t xml:space="preserve">dynamic </w:t>
+      </w:r>
+      <w:r>
+        <w:t xml:space="preserve">complex </w:t>
+      </w:r>
+      <w:r>
+        <w:t xml:space="preserve">after the induction of either single or multiple damage sites, </w:t>
+      </w:r>
+      <w:r>
+        <w:t xml:space="preserve">and </w:t>
+      </w:r>
+      <w:r>
+        <w:t xml:space="preserve">conclude what is the </w:t>
+      </w:r>
+      <w:r>
+        <w:t>dynamic</w:t>
+      </w:r>
+      <w:r>
+        <w:t>al</w:t>
+      </w:r>
+      <w:r>
+        <w:t>/mechanical</w:t>
+      </w:r>
+      <w:r>
+        <w:t xml:space="preserve"> </w:t>
+      </w:r>
+      <w:r>
+        <w:t xml:space="preserve">properties that </w:t>
+      </w:r>
+      <w:r>
+        <w:t>can explain these observations?</w:t>
+      </w:r>
+    </w:p>
+    <w:p>
+      <w:pPr>
+        <w:rPr>
+          <w:b/>
+          <w:bCs/>
+          <w:sz w:val="40"/>
+          <w:szCs w:val="40"/>
+        </w:rPr>
+      </w:pPr>
+      <w:r>
+        <w:rPr>
+          <w:b/>
+          <w:bCs/>
+          <w:sz w:val="40"/>
+          <w:szCs w:val="40"/>
+        </w:rPr>
         <w:t>Methods:</w:t>
       </w:r>
     </w:p>
     <w:p>
+      <w:pPr>
+        <w:keepNext/>
+      </w:pPr>
+      <w:r>
+        <w:rPr>
+          <w:b/>
+          <w:bCs/>
+          <w:noProof/>
+          <w:sz w:val="40"/>
+          <w:szCs w:val="40"/>
+        </w:rPr>
+        <w:drawing>
+          <wp:inline distT="0" distB="0" distL="0" distR="0">
+            <wp:extent cx="5934075" cy="3343275"/>
+            <wp:effectExtent l="0" t="0" r="9525" b="9525"/>
+            <wp:docPr id="4" name="Picture 4" descr="D:\Ofir\Work\ENS\EpigenomeIntegrity\Documents\epigenomicIntegrity model.jpg"/>
+            <wp:cNvGraphicFramePr>
+              <a:graphicFrameLocks xmlns:a="http://schemas.openxmlformats.org/drawingml/2006/main" noChangeAspect="1"/>
+            </wp:cNvGraphicFramePr>
+            <a:graphic xmlns:a="http://schemas.openxmlformats.org/drawingml/2006/main">
+              <a:graphicData uri="http://schemas.openxmlformats.org/drawingml/2006/picture">
+                <pic:pic xmlns:pic="http://schemas.openxmlformats.org/drawingml/2006/picture">
+                  <pic:nvPicPr>
+                    <pic:cNvPr id="0" name="Picture 2" descr="D:\Ofir\Work\ENS\EpigenomeIntegrity\Documents\epigenomicIntegrity model.jpg"/>
+                    <pic:cNvPicPr>
+                      <a:picLocks noChangeAspect="1" noChangeArrowheads="1"/>
+                    </pic:cNvPicPr>
+                  </pic:nvPicPr>
+                  <pic:blipFill>
+                    <a:blip r:embed="rId13">
+                      <a:extLst>
+                        <a:ext uri="{28A0092B-C50C-407E-A947-70E740481C1C}">
+                          <a14:useLocalDpi xmlns:a14="http://schemas.microsoft.com/office/drawing/2010/main" val="0"/>
+                        </a:ext>
+                      </a:extLst>
+                    </a:blip>
+                    <a:srcRect/>
+                    <a:stretch>
+                      <a:fillRect/>
+                    </a:stretch>
+                  </pic:blipFill>
+                  <pic:spPr bwMode="auto">
+                    <a:xfrm>
+                      <a:off x="0" y="0"/>
+                      <a:ext cx="5934075" cy="3343275"/>
+                    </a:xfrm>
+                    <a:prstGeom prst="rect">
+                      <a:avLst/>
+                    </a:prstGeom>
+                    <a:noFill/>
+                    <a:ln>
+                      <a:noFill/>
+                    </a:ln>
+                  </pic:spPr>
+                </pic:pic>
+              </a:graphicData>
+            </a:graphic>
+          </wp:inline>
+        </w:drawing>
+      </w:r>
+    </w:p>
+    <w:p>
+      <w:pPr>
+        <w:pStyle w:val="Caption"/>
+        <w:rPr>
+          <w:b/>
+          <w:bCs/>
+          <w:sz w:val="40"/>
+          <w:szCs w:val="40"/>
+        </w:rPr>
+      </w:pPr>
+      <w:r>
+        <w:t xml:space="preserve">Figure </w:t>
+      </w:r>
+      <w:fldSimple w:instr=" SEQ Figure \* ARABIC ">
+        <w:r>
+          <w:rPr>
+            <w:noProof/>
+          </w:rPr>
+          <w:t>2</w:t>
+        </w:r>
+      </w:fldSimple>
+    </w:p>
+    <w:p>
       <w:r>
         <w:t>We will construct a 3D simu</w:t>
       </w:r>
@@ -550,254 +792,383 @@
         <w:t>lation framework to address these</w:t>
       </w:r>
       <w:r>
-        <w:t xml:space="preserve"> questions. At first step we will examine whether eviction of 40% </w:t>
-      </w:r>
-      <w:r>
-        <w:t xml:space="preserve">histones </w:t>
-      </w:r>
-      <w:r>
-        <w:t>can account for 20% loss in</w:t>
-      </w:r>
-      <w:r>
-        <w:t xml:space="preserve"> DNA</w:t>
-      </w:r>
-      <w:r>
-        <w:t xml:space="preserve"> density</w:t>
-      </w:r>
-      <w:r>
-        <w:t xml:space="preserve"> in an observation window</w:t>
-      </w:r>
-      <w:r>
-        <w:t>.</w:t>
-      </w:r>
-    </w:p>
-    <w:p>
-      <w:pPr>
-        <w:rPr>
-          <w:b/>
-          <w:bCs/>
-        </w:rPr>
-      </w:pPr>
-      <w:r>
-        <w:rPr>
-          <w:b/>
-          <w:bCs/>
-        </w:rPr>
-        <w:t xml:space="preserve">Modeling the histone-DNA polymer </w:t>
-      </w:r>
-    </w:p>
-    <w:p>
-      <w:r>
-        <w:t>W</w:t>
-      </w:r>
-      <w:r>
-        <w:t xml:space="preserve">e will simulate a beads on strings (Rouse) polymer chain representing the DNA-histone polymer, with beads representing histones and springs representing the DNA chain. </w:t>
-      </w:r>
-    </w:p>
-    <w:p>
-      <w:pPr>
-        <w:rPr>
-          <w:b/>
-          <w:bCs/>
-        </w:rPr>
-      </w:pPr>
-      <w:r>
-        <w:rPr>
-          <w:b/>
-          <w:bCs/>
-        </w:rPr>
-        <w:t>DNA damage</w:t>
-      </w:r>
-    </w:p>
-    <w:p>
-      <w:r>
-        <w:t xml:space="preserve">Initially, we consider the damage to be in a single position on the DNA chain. Situation where multiple damage site are distributed along the chain will be examined in later stages. We assume that damage to the DNA does not create a double stranded break </w:t>
-      </w:r>
-      <w:r>
-        <w:t xml:space="preserve">such that </w:t>
-      </w:r>
-      <w:r>
-        <w:t>the damaged strand is not disconnected.</w:t>
-      </w:r>
-    </w:p>
-    <w:p>
-      <w:pPr>
-        <w:rPr>
-          <w:b/>
-          <w:bCs/>
-        </w:rPr>
-      </w:pPr>
-      <w:r>
-        <w:rPr>
-          <w:b/>
-          <w:bCs/>
-        </w:rPr>
-        <w:t>The observation window</w:t>
-      </w:r>
-    </w:p>
-    <w:p>
-      <w:r>
-        <w:t xml:space="preserve">We will set our simulation in an open domain in which a circle of radius r will represent the observation window. </w:t>
-      </w:r>
-    </w:p>
-    <w:p>
-      <w:pPr>
-        <w:rPr>
-          <w:b/>
-          <w:bCs/>
-        </w:rPr>
-      </w:pPr>
-      <w:r>
-        <w:rPr>
-          <w:b/>
-          <w:bCs/>
-        </w:rPr>
-        <w:t>DNA density</w:t>
-      </w:r>
-    </w:p>
-    <w:p>
-      <w:r>
-        <w:t xml:space="preserve">Density of DNA will be calculated as </w:t>
-      </w:r>
-      <w:r>
-        <w:t xml:space="preserve">total length of the </w:t>
-      </w:r>
-      <w:r>
-        <w:t>springs</w:t>
-      </w:r>
-      <w:r>
-        <w:t xml:space="preserve"> cont</w:t>
-      </w:r>
-      <w:r>
-        <w:t>ained in the observation window</w:t>
-      </w:r>
-      <w:r>
-        <w:t xml:space="preserve"> divided by the</w:t>
-      </w:r>
-      <w:r>
-        <w:t xml:space="preserve"> area of the observation window</w:t>
-      </w:r>
-      <w:r>
-        <w:t xml:space="preserve">. </w:t>
-      </w:r>
-      <w:r>
-        <w:t>DNA densit</w:t>
-      </w:r>
-      <w:r>
-        <w:t>y percentages will be</w:t>
-      </w:r>
-      <w:r>
-        <w:t xml:space="preserve"> relative to the initial DNA density.</w:t>
-      </w:r>
-    </w:p>
-    <w:p>
-      <w:pPr>
-        <w:rPr>
-          <w:b/>
-          <w:bCs/>
-        </w:rPr>
-      </w:pPr>
-      <w:r>
-        <w:rPr>
-          <w:b/>
-          <w:bCs/>
-        </w:rPr>
-        <w:t>M</w:t>
-      </w:r>
-      <w:r>
-        <w:rPr>
-          <w:b/>
-          <w:bCs/>
-        </w:rPr>
-        <w:t>odel</w:t>
-      </w:r>
-      <w:r>
-        <w:rPr>
-          <w:b/>
-          <w:bCs/>
-        </w:rPr>
-        <w:t>ling</w:t>
-      </w:r>
-      <w:r>
-        <w:rPr>
-          <w:b/>
-          <w:bCs/>
-        </w:rPr>
-        <w:t xml:space="preserve"> hi</w:t>
-      </w:r>
-      <w:r>
-        <w:rPr>
-          <w:b/>
-          <w:bCs/>
-        </w:rPr>
-        <w:t>stone eviction</w:t>
-      </w:r>
-    </w:p>
-    <w:p>
-      <w:r>
-        <w:t xml:space="preserve">This will be explored in </w:t>
-      </w:r>
-      <w:proofErr w:type="spellStart"/>
-      <w:r>
-        <w:t>to</w:t>
-      </w:r>
-      <w:proofErr w:type="spellEnd"/>
-      <w:r>
-        <w:t xml:space="preserve"> ways</w:t>
-      </w:r>
-      <w:r>
-        <w:t>:</w:t>
-      </w:r>
-    </w:p>
-    <w:p>
-      <w:r>
-        <w:t>1. Simulate the system until 40% of the beads are out of the observation window</w:t>
-      </w:r>
-      <w:r>
-        <w:t xml:space="preserve"> for the first time. </w:t>
-      </w:r>
-      <w:r>
-        <w:t>In which time, we calculate the density of the DNA.</w:t>
-      </w:r>
-      <w:r>
-        <w:t xml:space="preserve"> Since in open domain the chain will </w:t>
-      </w:r>
-      <w:r>
-        <w:t>eventually exit the observation window if left to diffuse</w:t>
-      </w:r>
-      <w:r>
-        <w:t>, we have to find a way to correct it such that the chain remains mostly inside the observation window</w:t>
-      </w:r>
-    </w:p>
-    <w:p>
-      <w:r>
-        <w:lastRenderedPageBreak/>
-        <w:t>2. Take into account a static picture in which 40% of the beads are outside the observation window. Then all possible conformations for which 40% beads are outside will be tested.</w:t>
-      </w:r>
-      <w:r>
-        <w:t xml:space="preserve"> </w:t>
-      </w:r>
-      <w:r>
-        <w:t>(</w:t>
-      </w:r>
-      <w:r>
-        <w:t xml:space="preserve">I </w:t>
-      </w:r>
-      <w:r>
-        <w:t>still need to resolve how exactly this will be performed</w:t>
-      </w:r>
-      <w:r>
-        <w:t>.</w:t>
+        <w:t xml:space="preserve"> que</w:t>
       </w:r>
       <w:bookmarkStart w:id="0" w:name="_GoBack"/>
       <w:bookmarkEnd w:id="0"/>
       <w:r>
+        <w:t xml:space="preserve">stions. At first step we will examine whether eviction of 40% </w:t>
+      </w:r>
+      <w:r>
+        <w:t xml:space="preserve">histones </w:t>
+      </w:r>
+      <w:r>
+        <w:t>can account for 20% loss in</w:t>
+      </w:r>
+      <w:r>
+        <w:t xml:space="preserve"> DNA</w:t>
+      </w:r>
+      <w:r>
+        <w:t xml:space="preserve"> density</w:t>
+      </w:r>
+      <w:r>
+        <w:t xml:space="preserve"> in an observation window</w:t>
+      </w:r>
+      <w:r>
+        <w:t>.</w:t>
+      </w:r>
+      <w:r>
         <w:t xml:space="preserve"> </w:t>
       </w:r>
       <w:r>
+        <w:lastRenderedPageBreak/>
+        <w:t xml:space="preserve">For this end we </w:t>
+      </w:r>
+      <w:r>
+        <w:t>will</w:t>
+      </w:r>
+      <w:r>
+        <w:t xml:space="preserve"> </w:t>
+      </w:r>
+      <w:r>
+        <w:t xml:space="preserve">specify </w:t>
+      </w:r>
+      <w:r>
+        <w:t>the physical model describing the DNA-histone Complex</w:t>
+      </w:r>
+      <w:r>
+        <w:t>,</w:t>
+      </w:r>
+      <w:r>
+        <w:t xml:space="preserve"> </w:t>
+      </w:r>
+      <w:r>
+        <w:t>i</w:t>
+      </w:r>
+      <w:r>
+        <w:t>ts dynamics</w:t>
+      </w:r>
+      <w:r>
+        <w:t xml:space="preserve">, </w:t>
+      </w:r>
+      <w:r>
+        <w:t>UV induced damage site</w:t>
+      </w:r>
+      <w:r>
+        <w:t>s, and the construction of the simulation framework</w:t>
+      </w:r>
+      <w:r>
+        <w:t>.</w:t>
+      </w:r>
+    </w:p>
+    <w:p>
+      <w:pPr>
+        <w:rPr>
+          <w:b/>
+          <w:bCs/>
+          <w:sz w:val="28"/>
+          <w:szCs w:val="28"/>
+        </w:rPr>
+      </w:pPr>
+      <w:r>
+        <w:rPr>
+          <w:b/>
+          <w:bCs/>
+          <w:sz w:val="28"/>
+          <w:szCs w:val="28"/>
+        </w:rPr>
+        <w:t xml:space="preserve">Modeling the histone-DNA polymer </w:t>
+      </w:r>
+    </w:p>
+    <w:p>
+      <w:r>
+        <w:t>W</w:t>
+      </w:r>
+      <w:r>
+        <w:t xml:space="preserve">e will simulate a beads on strings (Rouse) polymer chain representing the DNA-histone polymer, with beads representing histones and springs representing the DNA chain. </w:t>
+      </w:r>
+      <w:r>
+        <w:t>The polymer chain will be defined according to the biological experimental data [</w:t>
+      </w:r>
+      <w:r>
+        <w:rPr>
+          <w:highlight w:val="yellow"/>
+        </w:rPr>
+        <w:t>to be calibrated</w:t>
+      </w:r>
+      <w:r>
+        <w:t>]</w:t>
+      </w:r>
+    </w:p>
+    <w:p>
+      <w:pPr>
+        <w:rPr>
+          <w:b/>
+          <w:bCs/>
+          <w:sz w:val="28"/>
+          <w:szCs w:val="28"/>
+        </w:rPr>
+      </w:pPr>
+      <w:r>
+        <w:rPr>
+          <w:b/>
+          <w:bCs/>
+          <w:sz w:val="28"/>
+          <w:szCs w:val="28"/>
+        </w:rPr>
+        <w:t xml:space="preserve">UV-induced </w:t>
+      </w:r>
+      <w:r>
+        <w:rPr>
+          <w:b/>
+          <w:bCs/>
+          <w:sz w:val="28"/>
+          <w:szCs w:val="28"/>
+        </w:rPr>
+        <w:t>DNA damage</w:t>
+      </w:r>
+    </w:p>
+    <w:p>
+      <w:r>
+        <w:t xml:space="preserve">Initially, we </w:t>
+      </w:r>
+      <w:r>
+        <w:t xml:space="preserve">will </w:t>
+      </w:r>
+      <w:r>
+        <w:t xml:space="preserve">consider the damage to be in a single position on the DNA chain. Situation where multiple damage site are distributed along the chain will be examined in later stages. We assume that damage to the DNA does not create a double stranded break </w:t>
+      </w:r>
+      <w:r>
+        <w:t xml:space="preserve">such that </w:t>
+      </w:r>
+      <w:r>
+        <w:t>the damaged strand is not disconnected.</w:t>
+      </w:r>
+    </w:p>
+    <w:p>
+      <w:r>
+        <w:rPr>
+          <w:highlight w:val="yellow"/>
+        </w:rPr>
+        <w:t>[Is there a way to characterize the distribution of damage sites?]</w:t>
+      </w:r>
+    </w:p>
+    <w:p>
+      <w:pPr>
+        <w:rPr>
+          <w:b/>
+          <w:bCs/>
+          <w:sz w:val="28"/>
+          <w:szCs w:val="28"/>
+        </w:rPr>
+      </w:pPr>
+      <w:r>
+        <w:rPr>
+          <w:b/>
+          <w:bCs/>
+          <w:sz w:val="28"/>
+          <w:szCs w:val="28"/>
+        </w:rPr>
+        <w:t>The observation window</w:t>
+      </w:r>
+    </w:p>
+    <w:p>
+      <w:r>
+        <w:t xml:space="preserve">We will set our simulation in an open domain in which a circle of radius r will represent the observation window. </w:t>
+      </w:r>
+      <w:r>
+        <w:t xml:space="preserve">The polymer is allowed to go in and out of this observation window and it forms no physical barrier </w:t>
+      </w:r>
+      <w:r>
+        <w:t>to</w:t>
+      </w:r>
+      <w:r>
+        <w:t xml:space="preserve"> it. </w:t>
+      </w:r>
+    </w:p>
+    <w:p>
+      <w:pPr>
+        <w:rPr>
+          <w:b/>
+          <w:bCs/>
+          <w:sz w:val="28"/>
+          <w:szCs w:val="28"/>
+        </w:rPr>
+      </w:pPr>
+      <w:r>
+        <w:rPr>
+          <w:b/>
+          <w:bCs/>
+          <w:sz w:val="28"/>
+          <w:szCs w:val="28"/>
+        </w:rPr>
+        <w:t>DNA density</w:t>
+      </w:r>
+    </w:p>
+    <w:p>
+      <w:r>
+        <w:t xml:space="preserve">Density of DNA will be calculated as </w:t>
+      </w:r>
+      <w:r>
+        <w:t xml:space="preserve">total length of the </w:t>
+      </w:r>
+      <w:r>
+        <w:t>springs</w:t>
+      </w:r>
+      <w:r>
+        <w:t xml:space="preserve"> cont</w:t>
+      </w:r>
+      <w:r>
+        <w:t>ained in the observation window</w:t>
+      </w:r>
+      <w:r>
+        <w:t xml:space="preserve"> divided by the</w:t>
+      </w:r>
+      <w:r>
+        <w:t xml:space="preserve"> area of the observation window</w:t>
+      </w:r>
+      <w:r>
+        <w:t xml:space="preserve">. </w:t>
+      </w:r>
+      <w:r>
+        <w:t>DNA densit</w:t>
+      </w:r>
+      <w:r>
+        <w:t>y percentages will be</w:t>
+      </w:r>
+      <w:r>
+        <w:t xml:space="preserve"> relative to the initial DNA density.</w:t>
+      </w:r>
+    </w:p>
+    <w:p>
+      <w:pPr>
+        <w:rPr>
+          <w:b/>
+          <w:bCs/>
+          <w:sz w:val="28"/>
+          <w:szCs w:val="28"/>
+        </w:rPr>
+      </w:pPr>
+      <w:r>
+        <w:rPr>
+          <w:b/>
+          <w:bCs/>
+          <w:sz w:val="28"/>
+          <w:szCs w:val="28"/>
+        </w:rPr>
+        <w:t>M</w:t>
+      </w:r>
+      <w:r>
+        <w:rPr>
+          <w:b/>
+          <w:bCs/>
+          <w:sz w:val="28"/>
+          <w:szCs w:val="28"/>
+        </w:rPr>
+        <w:t>odel</w:t>
+      </w:r>
+      <w:r>
+        <w:rPr>
+          <w:b/>
+          <w:bCs/>
+          <w:sz w:val="28"/>
+          <w:szCs w:val="28"/>
+        </w:rPr>
+        <w:t>ling</w:t>
+      </w:r>
+      <w:r>
+        <w:rPr>
+          <w:b/>
+          <w:bCs/>
+          <w:sz w:val="28"/>
+          <w:szCs w:val="28"/>
+        </w:rPr>
+        <w:t xml:space="preserve"> hi</w:t>
+      </w:r>
+      <w:r>
+        <w:rPr>
+          <w:b/>
+          <w:bCs/>
+          <w:sz w:val="28"/>
+          <w:szCs w:val="28"/>
+        </w:rPr>
+        <w:t>stone eviction</w:t>
+      </w:r>
+    </w:p>
+    <w:p>
+      <w:r>
+        <w:t>This will be explored in t</w:t>
+      </w:r>
+      <w:r>
+        <w:t>w</w:t>
+      </w:r>
+      <w:r>
+        <w:t>o ways</w:t>
+      </w:r>
+      <w:r>
+        <w:t>:</w:t>
+      </w:r>
+    </w:p>
+    <w:p>
+      <w:pPr>
+        <w:pStyle w:val="ListParagraph"/>
+        <w:numPr>
+          <w:ilvl w:val="0"/>
+          <w:numId w:val="7"/>
+        </w:numPr>
+      </w:pPr>
+      <w:r>
+        <w:t>Simulate the system until 40% of the beads are out of the observation window</w:t>
+      </w:r>
+      <w:r>
+        <w:t xml:space="preserve"> for the first time. </w:t>
+      </w:r>
+      <w:r>
+        <w:t>In which time, we calculate the density of the DNA.</w:t>
+      </w:r>
+      <w:r>
+        <w:t xml:space="preserve"> Since in open domain the chain will </w:t>
+      </w:r>
+      <w:r>
+        <w:t>eventually exit the observation window if left to diffuse</w:t>
+      </w:r>
+      <w:r>
+        <w:t>, we have to find a way to correct it such that the chain remains mostly inside the observation window</w:t>
+      </w:r>
+    </w:p>
+    <w:p>
+      <w:pPr>
+        <w:pStyle w:val="ListParagraph"/>
+        <w:numPr>
+          <w:ilvl w:val="0"/>
+          <w:numId w:val="7"/>
+        </w:numPr>
+      </w:pPr>
+      <w:r>
+        <w:t>Take into account a static picture in which 40% of the beads are outside the observation window. Then all possible conformations for which 40% beads are outside will be tested.</w:t>
+      </w:r>
+      <w:r>
+        <w:t xml:space="preserve"> </w:t>
+      </w:r>
+      <w:r>
+        <w:t>(</w:t>
+      </w:r>
+      <w:r>
         <w:t xml:space="preserve">I </w:t>
       </w:r>
       <w:r>
+        <w:t>still need to resolve how exactly this will be performed</w:t>
+      </w:r>
+      <w:r>
+        <w:t>.</w:t>
+      </w:r>
+      <w:r>
+        <w:t xml:space="preserve"> </w:t>
+      </w:r>
+      <w:r>
+        <w:t xml:space="preserve">I </w:t>
+      </w:r>
+      <w:r>
         <w:t>might do it with consecutive Brownian bridges</w:t>
       </w:r>
       <w:r>
@@ -809,12 +1180,16 @@
         <w:rPr>
           <w:b/>
           <w:bCs/>
-        </w:rPr>
-      </w:pPr>
-      <w:r>
-        <w:rPr>
-          <w:b/>
-          <w:bCs/>
+          <w:sz w:val="28"/>
+          <w:szCs w:val="28"/>
+        </w:rPr>
+      </w:pPr>
+      <w:r>
+        <w:rPr>
+          <w:b/>
+          <w:bCs/>
+          <w:sz w:val="28"/>
+          <w:szCs w:val="28"/>
         </w:rPr>
         <w:t>Histone sliding on the DNA</w:t>
       </w:r>
@@ -831,28 +1206,35 @@
           <w:b/>
           <w:bCs/>
         </w:rPr>
-        <w:t>S</w:t>
-      </w:r>
-      <w:r>
-        <w:rPr>
-          <w:b/>
-          <w:bCs/>
-        </w:rPr>
-        <w:t xml:space="preserve">ingle </w:t>
-      </w:r>
-      <w:r>
-        <w:rPr>
-          <w:b/>
-          <w:bCs/>
-        </w:rPr>
-        <w:t>damage</w:t>
-      </w:r>
-      <w:r>
-        <w:rPr>
-          <w:b/>
-          <w:bCs/>
-        </w:rPr>
-        <w:t xml:space="preserve"> case</w:t>
+        <w:t>1.</w:t>
+      </w:r>
+      <w:r>
+        <w:rPr>
+          <w:b/>
+          <w:bCs/>
+        </w:rPr>
+        <w:t xml:space="preserve"> </w:t>
+      </w:r>
+      <w:r>
+        <w:rPr>
+          <w:b/>
+          <w:bCs/>
+        </w:rPr>
+        <w:t>A s</w:t>
+      </w:r>
+      <w:r>
+        <w:rPr>
+          <w:b/>
+          <w:bCs/>
+        </w:rPr>
+        <w:t xml:space="preserve">ingle damage </w:t>
+      </w:r>
+      <w:r>
+        <w:rPr>
+          <w:b/>
+          <w:bCs/>
+        </w:rPr>
+        <w:t>site</w:t>
       </w:r>
     </w:p>
     <w:p>
@@ -862,7 +1244,13 @@
     </w:p>
     <w:p>
       <w:r>
-        <w:t>In the case of a single damage site, pushing the histones away from the site can be treated in several ways</w:t>
+        <w:t xml:space="preserve">In the case of a single damage site, pushing the histones away from the site can be </w:t>
+      </w:r>
+      <w:r>
+        <w:t>done</w:t>
+      </w:r>
+      <w:r>
+        <w:t xml:space="preserve"> in several ways</w:t>
       </w:r>
     </w:p>
     <w:p>
@@ -874,6 +1262,7 @@
         </w:numPr>
       </w:pPr>
       <w:r>
+        <w:lastRenderedPageBreak/>
         <w:t>Shorten the standard deviation of the distance between beads away from the break (the actual shortening function should be defined, as first step we shorten in a linearly decreasing manner from the break site towards polymer ends, such that the springs closest to the break site undergo the most amount of shortening</w:t>
       </w:r>
     </w:p>
@@ -898,7 +1287,13 @@
         </w:numPr>
       </w:pPr>
       <w:r>
-        <w:t>Changing allowed angles between springs</w:t>
+        <w:t xml:space="preserve">Changing </w:t>
+      </w:r>
+      <w:r>
+        <w:t xml:space="preserve">the </w:t>
+      </w:r>
+      <w:r>
+        <w:t>angles between springs</w:t>
       </w:r>
     </w:p>
     <w:p>
@@ -910,19 +1305,45 @@
         </w:numPr>
       </w:pPr>
       <w:r>
-        <w:t>By active 1D force (to be defined)</w:t>
-      </w:r>
-      <w:r>
-        <w:t xml:space="preserve"> away from the damage site.</w:t>
-      </w:r>
-    </w:p>
-    <w:p>
-      <w:pPr>
-        <w:rPr>
-          <w:b/>
-          <w:bCs/>
-        </w:rPr>
-      </w:pPr>
+        <w:t xml:space="preserve">By active 1D force </w:t>
+      </w:r>
+      <w:r>
+        <w:t xml:space="preserve">pushing </w:t>
+      </w:r>
+      <w:r>
+        <w:t>away from the damage site</w:t>
+      </w:r>
+      <w:r>
+        <w:t xml:space="preserve"> </w:t>
+      </w:r>
+      <w:r>
+        <w:t>(to be defined)</w:t>
+      </w:r>
+      <w:r>
+        <w:t>.</w:t>
+      </w:r>
+    </w:p>
+    <w:p>
+      <w:pPr>
+        <w:rPr>
+          <w:b/>
+          <w:bCs/>
+        </w:rPr>
+      </w:pPr>
+      <w:r>
+        <w:rPr>
+          <w:b/>
+          <w:bCs/>
+        </w:rPr>
+        <w:t>2.</w:t>
+      </w:r>
+      <w:r>
+        <w:rPr>
+          <w:b/>
+          <w:bCs/>
+        </w:rPr>
+        <w:t xml:space="preserve"> </w:t>
+      </w:r>
       <w:r>
         <w:rPr>
           <w:b/>
@@ -933,10 +1354,28 @@
     </w:p>
     <w:p>
       <w:r>
-        <w:t>In this case damage sites are distributed along the chain. Sliding away from damage sites should now be defined according to the distance of each bead to the closest damage site. Beads are not allowed to cross-over a damage site, and so in the multiple damage sites we will expect to see beads</w:t>
-      </w:r>
-      <w:r>
-        <w:t xml:space="preserve"> </w:t>
+        <w:t xml:space="preserve">In this case damage sites are distributed along the chain. Sliding away from damage sites </w:t>
+      </w:r>
+      <w:r>
+        <w:t xml:space="preserve">will </w:t>
+      </w:r>
+      <w:r>
+        <w:t>be defined according to the distance of each bead to the closest damage site.</w:t>
+      </w:r>
+      <w:r>
+        <w:t xml:space="preserve"> Beads are not allowed to cross </w:t>
+      </w:r>
+      <w:r>
+        <w:t>over a damage site</w:t>
+      </w:r>
+      <w:r>
+        <w:t xml:space="preserve"> during sliding</w:t>
+      </w:r>
+      <w:r>
+        <w:t xml:space="preserve">, and </w:t>
+      </w:r>
+      <w:r>
+        <w:t xml:space="preserve">thus can be </w:t>
       </w:r>
       <w:r>
         <w:t>trap</w:t>
@@ -945,7 +1384,13 @@
         <w:t>p</w:t>
       </w:r>
       <w:r>
-        <w:t xml:space="preserve">ed between sites. </w:t>
+        <w:t xml:space="preserve">ed between </w:t>
+      </w:r>
+      <w:r>
+        <w:t>damage sites</w:t>
+      </w:r>
+      <w:r>
+        <w:t xml:space="preserve">. </w:t>
       </w:r>
     </w:p>
     <w:p/>
@@ -962,6 +1407,273 @@
 <file path=word/numbering.xml><?xml version="1.0" encoding="utf-8"?>
 <w:numbering xmlns:wpc="http://schemas.microsoft.com/office/word/2010/wordprocessingCanvas" xmlns:mc="http://schemas.openxmlformats.org/markup-compatibility/2006" xmlns:o="urn:schemas-microsoft-com:office:office" xmlns:r="http://schemas.openxmlformats.org/officeDocument/2006/relationships" xmlns:m="http://schemas.openxmlformats.org/officeDocument/2006/math" xmlns:v="urn:schemas-microsoft-com:vml" xmlns:wp14="http://schemas.microsoft.com/office/word/2010/wordprocessingDrawing" xmlns:wp="http://schemas.openxmlformats.org/drawingml/2006/wordprocessingDrawing" xmlns:w10="urn:schemas-microsoft-com:office:word" xmlns:w="http://schemas.openxmlformats.org/wordprocessingml/2006/main" xmlns:w14="http://schemas.microsoft.com/office/word/2010/wordml" xmlns:w15="http://schemas.microsoft.com/office/word/2012/wordml" xmlns:wpg="http://schemas.microsoft.com/office/word/2010/wordprocessingGroup" xmlns:wpi="http://schemas.microsoft.com/office/word/2010/wordprocessingInk" xmlns:wne="http://schemas.microsoft.com/office/word/2006/wordml" xmlns:wps="http://schemas.microsoft.com/office/word/2010/wordprocessingShape" mc:Ignorable="w14 w15 wp14">
   <w:abstractNum w:abstractNumId="0">
+    <w:nsid w:val="17B06EDE"/>
+    <w:multiLevelType w:val="hybridMultilevel"/>
+    <w:tmpl w:val="5166206E"/>
+    <w:lvl w:ilvl="0" w:tplc="0409000F">
+      <w:start w:val="1"/>
+      <w:numFmt w:val="decimal"/>
+      <w:lvlText w:val="%1."/>
+      <w:lvlJc w:val="left"/>
+      <w:pPr>
+        <w:ind w:left="720" w:hanging="360"/>
+      </w:pPr>
+      <w:rPr>
+        <w:rFonts w:hint="default"/>
+      </w:rPr>
+    </w:lvl>
+    <w:lvl w:ilvl="1" w:tplc="04090019" w:tentative="1">
+      <w:start w:val="1"/>
+      <w:numFmt w:val="lowerLetter"/>
+      <w:lvlText w:val="%2."/>
+      <w:lvlJc w:val="left"/>
+      <w:pPr>
+        <w:ind w:left="1440" w:hanging="360"/>
+      </w:pPr>
+    </w:lvl>
+    <w:lvl w:ilvl="2" w:tplc="0409001B" w:tentative="1">
+      <w:start w:val="1"/>
+      <w:numFmt w:val="lowerRoman"/>
+      <w:lvlText w:val="%3."/>
+      <w:lvlJc w:val="right"/>
+      <w:pPr>
+        <w:ind w:left="2160" w:hanging="180"/>
+      </w:pPr>
+    </w:lvl>
+    <w:lvl w:ilvl="3" w:tplc="0409000F" w:tentative="1">
+      <w:start w:val="1"/>
+      <w:numFmt w:val="decimal"/>
+      <w:lvlText w:val="%4."/>
+      <w:lvlJc w:val="left"/>
+      <w:pPr>
+        <w:ind w:left="2880" w:hanging="360"/>
+      </w:pPr>
+    </w:lvl>
+    <w:lvl w:ilvl="4" w:tplc="04090019" w:tentative="1">
+      <w:start w:val="1"/>
+      <w:numFmt w:val="lowerLetter"/>
+      <w:lvlText w:val="%5."/>
+      <w:lvlJc w:val="left"/>
+      <w:pPr>
+        <w:ind w:left="3600" w:hanging="360"/>
+      </w:pPr>
+    </w:lvl>
+    <w:lvl w:ilvl="5" w:tplc="0409001B" w:tentative="1">
+      <w:start w:val="1"/>
+      <w:numFmt w:val="lowerRoman"/>
+      <w:lvlText w:val="%6."/>
+      <w:lvlJc w:val="right"/>
+      <w:pPr>
+        <w:ind w:left="4320" w:hanging="180"/>
+      </w:pPr>
+    </w:lvl>
+    <w:lvl w:ilvl="6" w:tplc="0409000F" w:tentative="1">
+      <w:start w:val="1"/>
+      <w:numFmt w:val="decimal"/>
+      <w:lvlText w:val="%7."/>
+      <w:lvlJc w:val="left"/>
+      <w:pPr>
+        <w:ind w:left="5040" w:hanging="360"/>
+      </w:pPr>
+    </w:lvl>
+    <w:lvl w:ilvl="7" w:tplc="04090019" w:tentative="1">
+      <w:start w:val="1"/>
+      <w:numFmt w:val="lowerLetter"/>
+      <w:lvlText w:val="%8."/>
+      <w:lvlJc w:val="left"/>
+      <w:pPr>
+        <w:ind w:left="5760" w:hanging="360"/>
+      </w:pPr>
+    </w:lvl>
+    <w:lvl w:ilvl="8" w:tplc="0409001B" w:tentative="1">
+      <w:start w:val="1"/>
+      <w:numFmt w:val="lowerRoman"/>
+      <w:lvlText w:val="%9."/>
+      <w:lvlJc w:val="right"/>
+      <w:pPr>
+        <w:ind w:left="6480" w:hanging="180"/>
+      </w:pPr>
+    </w:lvl>
+  </w:abstractNum>
+  <w:abstractNum w:abstractNumId="1">
+    <w:nsid w:val="1CD84876"/>
+    <w:multiLevelType w:val="hybridMultilevel"/>
+    <w:tmpl w:val="19B8EE78"/>
+    <w:lvl w:ilvl="0" w:tplc="0409000F">
+      <w:start w:val="1"/>
+      <w:numFmt w:val="decimal"/>
+      <w:lvlText w:val="%1."/>
+      <w:lvlJc w:val="left"/>
+      <w:pPr>
+        <w:ind w:left="720" w:hanging="360"/>
+      </w:pPr>
+      <w:rPr>
+        <w:rFonts w:hint="default"/>
+      </w:rPr>
+    </w:lvl>
+    <w:lvl w:ilvl="1" w:tplc="04090019" w:tentative="1">
+      <w:start w:val="1"/>
+      <w:numFmt w:val="lowerLetter"/>
+      <w:lvlText w:val="%2."/>
+      <w:lvlJc w:val="left"/>
+      <w:pPr>
+        <w:ind w:left="1440" w:hanging="360"/>
+      </w:pPr>
+    </w:lvl>
+    <w:lvl w:ilvl="2" w:tplc="0409001B" w:tentative="1">
+      <w:start w:val="1"/>
+      <w:numFmt w:val="lowerRoman"/>
+      <w:lvlText w:val="%3."/>
+      <w:lvlJc w:val="right"/>
+      <w:pPr>
+        <w:ind w:left="2160" w:hanging="180"/>
+      </w:pPr>
+    </w:lvl>
+    <w:lvl w:ilvl="3" w:tplc="0409000F" w:tentative="1">
+      <w:start w:val="1"/>
+      <w:numFmt w:val="decimal"/>
+      <w:lvlText w:val="%4."/>
+      <w:lvlJc w:val="left"/>
+      <w:pPr>
+        <w:ind w:left="2880" w:hanging="360"/>
+      </w:pPr>
+    </w:lvl>
+    <w:lvl w:ilvl="4" w:tplc="04090019" w:tentative="1">
+      <w:start w:val="1"/>
+      <w:numFmt w:val="lowerLetter"/>
+      <w:lvlText w:val="%5."/>
+      <w:lvlJc w:val="left"/>
+      <w:pPr>
+        <w:ind w:left="3600" w:hanging="360"/>
+      </w:pPr>
+    </w:lvl>
+    <w:lvl w:ilvl="5" w:tplc="0409001B" w:tentative="1">
+      <w:start w:val="1"/>
+      <w:numFmt w:val="lowerRoman"/>
+      <w:lvlText w:val="%6."/>
+      <w:lvlJc w:val="right"/>
+      <w:pPr>
+        <w:ind w:left="4320" w:hanging="180"/>
+      </w:pPr>
+    </w:lvl>
+    <w:lvl w:ilvl="6" w:tplc="0409000F" w:tentative="1">
+      <w:start w:val="1"/>
+      <w:numFmt w:val="decimal"/>
+      <w:lvlText w:val="%7."/>
+      <w:lvlJc w:val="left"/>
+      <w:pPr>
+        <w:ind w:left="5040" w:hanging="360"/>
+      </w:pPr>
+    </w:lvl>
+    <w:lvl w:ilvl="7" w:tplc="04090019" w:tentative="1">
+      <w:start w:val="1"/>
+      <w:numFmt w:val="lowerLetter"/>
+      <w:lvlText w:val="%8."/>
+      <w:lvlJc w:val="left"/>
+      <w:pPr>
+        <w:ind w:left="5760" w:hanging="360"/>
+      </w:pPr>
+    </w:lvl>
+    <w:lvl w:ilvl="8" w:tplc="0409001B" w:tentative="1">
+      <w:start w:val="1"/>
+      <w:numFmt w:val="lowerRoman"/>
+      <w:lvlText w:val="%9."/>
+      <w:lvlJc w:val="right"/>
+      <w:pPr>
+        <w:ind w:left="6480" w:hanging="180"/>
+      </w:pPr>
+    </w:lvl>
+  </w:abstractNum>
+  <w:abstractNum w:abstractNumId="2">
+    <w:nsid w:val="348338E1"/>
+    <w:multiLevelType w:val="hybridMultilevel"/>
+    <w:tmpl w:val="A984D6F2"/>
+    <w:lvl w:ilvl="0" w:tplc="0409000F">
+      <w:start w:val="1"/>
+      <w:numFmt w:val="decimal"/>
+      <w:lvlText w:val="%1."/>
+      <w:lvlJc w:val="left"/>
+      <w:pPr>
+        <w:ind w:left="720" w:hanging="360"/>
+      </w:pPr>
+      <w:rPr>
+        <w:rFonts w:hint="default"/>
+      </w:rPr>
+    </w:lvl>
+    <w:lvl w:ilvl="1" w:tplc="04090019" w:tentative="1">
+      <w:start w:val="1"/>
+      <w:numFmt w:val="lowerLetter"/>
+      <w:lvlText w:val="%2."/>
+      <w:lvlJc w:val="left"/>
+      <w:pPr>
+        <w:ind w:left="1440" w:hanging="360"/>
+      </w:pPr>
+    </w:lvl>
+    <w:lvl w:ilvl="2" w:tplc="0409001B" w:tentative="1">
+      <w:start w:val="1"/>
+      <w:numFmt w:val="lowerRoman"/>
+      <w:lvlText w:val="%3."/>
+      <w:lvlJc w:val="right"/>
+      <w:pPr>
+        <w:ind w:left="2160" w:hanging="180"/>
+      </w:pPr>
+    </w:lvl>
+    <w:lvl w:ilvl="3" w:tplc="0409000F" w:tentative="1">
+      <w:start w:val="1"/>
+      <w:numFmt w:val="decimal"/>
+      <w:lvlText w:val="%4."/>
+      <w:lvlJc w:val="left"/>
+      <w:pPr>
+        <w:ind w:left="2880" w:hanging="360"/>
+      </w:pPr>
+    </w:lvl>
+    <w:lvl w:ilvl="4" w:tplc="04090019" w:tentative="1">
+      <w:start w:val="1"/>
+      <w:numFmt w:val="lowerLetter"/>
+      <w:lvlText w:val="%5."/>
+      <w:lvlJc w:val="left"/>
+      <w:pPr>
+        <w:ind w:left="3600" w:hanging="360"/>
+      </w:pPr>
+    </w:lvl>
+    <w:lvl w:ilvl="5" w:tplc="0409001B" w:tentative="1">
+      <w:start w:val="1"/>
+      <w:numFmt w:val="lowerRoman"/>
+      <w:lvlText w:val="%6."/>
+      <w:lvlJc w:val="right"/>
+      <w:pPr>
+        <w:ind w:left="4320" w:hanging="180"/>
+      </w:pPr>
+    </w:lvl>
+    <w:lvl w:ilvl="6" w:tplc="0409000F" w:tentative="1">
+      <w:start w:val="1"/>
+      <w:numFmt w:val="decimal"/>
+      <w:lvlText w:val="%7."/>
+      <w:lvlJc w:val="left"/>
+      <w:pPr>
+        <w:ind w:left="5040" w:hanging="360"/>
+      </w:pPr>
+    </w:lvl>
+    <w:lvl w:ilvl="7" w:tplc="04090019" w:tentative="1">
+      <w:start w:val="1"/>
+      <w:numFmt w:val="lowerLetter"/>
+      <w:lvlText w:val="%8."/>
+      <w:lvlJc w:val="left"/>
+      <w:pPr>
+        <w:ind w:left="5760" w:hanging="360"/>
+      </w:pPr>
+    </w:lvl>
+    <w:lvl w:ilvl="8" w:tplc="0409001B" w:tentative="1">
+      <w:start w:val="1"/>
+      <w:numFmt w:val="lowerRoman"/>
+      <w:lvlText w:val="%9."/>
+      <w:lvlJc w:val="right"/>
+      <w:pPr>
+        <w:ind w:left="6480" w:hanging="180"/>
+      </w:pPr>
+    </w:lvl>
+  </w:abstractNum>
+  <w:abstractNum w:abstractNumId="3">
     <w:nsid w:val="397C7B4A"/>
     <w:multiLevelType w:val="hybridMultilevel"/>
     <w:tmpl w:val="6922B37E"/>
@@ -1050,8 +1762,290 @@
       </w:pPr>
     </w:lvl>
   </w:abstractNum>
+  <w:abstractNum w:abstractNumId="4">
+    <w:nsid w:val="4E8F157A"/>
+    <w:multiLevelType w:val="hybridMultilevel"/>
+    <w:tmpl w:val="3E943896"/>
+    <w:lvl w:ilvl="0" w:tplc="0409000F">
+      <w:start w:val="1"/>
+      <w:numFmt w:val="decimal"/>
+      <w:lvlText w:val="%1."/>
+      <w:lvlJc w:val="left"/>
+      <w:pPr>
+        <w:ind w:left="720" w:hanging="360"/>
+      </w:pPr>
+      <w:rPr>
+        <w:rFonts w:hint="default"/>
+      </w:rPr>
+    </w:lvl>
+    <w:lvl w:ilvl="1" w:tplc="04090019" w:tentative="1">
+      <w:start w:val="1"/>
+      <w:numFmt w:val="lowerLetter"/>
+      <w:lvlText w:val="%2."/>
+      <w:lvlJc w:val="left"/>
+      <w:pPr>
+        <w:ind w:left="1440" w:hanging="360"/>
+      </w:pPr>
+    </w:lvl>
+    <w:lvl w:ilvl="2" w:tplc="0409001B" w:tentative="1">
+      <w:start w:val="1"/>
+      <w:numFmt w:val="lowerRoman"/>
+      <w:lvlText w:val="%3."/>
+      <w:lvlJc w:val="right"/>
+      <w:pPr>
+        <w:ind w:left="2160" w:hanging="180"/>
+      </w:pPr>
+    </w:lvl>
+    <w:lvl w:ilvl="3" w:tplc="0409000F" w:tentative="1">
+      <w:start w:val="1"/>
+      <w:numFmt w:val="decimal"/>
+      <w:lvlText w:val="%4."/>
+      <w:lvlJc w:val="left"/>
+      <w:pPr>
+        <w:ind w:left="2880" w:hanging="360"/>
+      </w:pPr>
+    </w:lvl>
+    <w:lvl w:ilvl="4" w:tplc="04090019" w:tentative="1">
+      <w:start w:val="1"/>
+      <w:numFmt w:val="lowerLetter"/>
+      <w:lvlText w:val="%5."/>
+      <w:lvlJc w:val="left"/>
+      <w:pPr>
+        <w:ind w:left="3600" w:hanging="360"/>
+      </w:pPr>
+    </w:lvl>
+    <w:lvl w:ilvl="5" w:tplc="0409001B" w:tentative="1">
+      <w:start w:val="1"/>
+      <w:numFmt w:val="lowerRoman"/>
+      <w:lvlText w:val="%6."/>
+      <w:lvlJc w:val="right"/>
+      <w:pPr>
+        <w:ind w:left="4320" w:hanging="180"/>
+      </w:pPr>
+    </w:lvl>
+    <w:lvl w:ilvl="6" w:tplc="0409000F" w:tentative="1">
+      <w:start w:val="1"/>
+      <w:numFmt w:val="decimal"/>
+      <w:lvlText w:val="%7."/>
+      <w:lvlJc w:val="left"/>
+      <w:pPr>
+        <w:ind w:left="5040" w:hanging="360"/>
+      </w:pPr>
+    </w:lvl>
+    <w:lvl w:ilvl="7" w:tplc="04090019" w:tentative="1">
+      <w:start w:val="1"/>
+      <w:numFmt w:val="lowerLetter"/>
+      <w:lvlText w:val="%8."/>
+      <w:lvlJc w:val="left"/>
+      <w:pPr>
+        <w:ind w:left="5760" w:hanging="360"/>
+      </w:pPr>
+    </w:lvl>
+    <w:lvl w:ilvl="8" w:tplc="0409001B" w:tentative="1">
+      <w:start w:val="1"/>
+      <w:numFmt w:val="lowerRoman"/>
+      <w:lvlText w:val="%9."/>
+      <w:lvlJc w:val="right"/>
+      <w:pPr>
+        <w:ind w:left="6480" w:hanging="180"/>
+      </w:pPr>
+    </w:lvl>
+  </w:abstractNum>
+  <w:abstractNum w:abstractNumId="5">
+    <w:nsid w:val="714A78B8"/>
+    <w:multiLevelType w:val="hybridMultilevel"/>
+    <w:tmpl w:val="16A07704"/>
+    <w:lvl w:ilvl="0" w:tplc="0409000F">
+      <w:start w:val="1"/>
+      <w:numFmt w:val="decimal"/>
+      <w:lvlText w:val="%1."/>
+      <w:lvlJc w:val="left"/>
+      <w:pPr>
+        <w:ind w:left="720" w:hanging="360"/>
+      </w:pPr>
+      <w:rPr>
+        <w:rFonts w:hint="default"/>
+      </w:rPr>
+    </w:lvl>
+    <w:lvl w:ilvl="1" w:tplc="04090019" w:tentative="1">
+      <w:start w:val="1"/>
+      <w:numFmt w:val="lowerLetter"/>
+      <w:lvlText w:val="%2."/>
+      <w:lvlJc w:val="left"/>
+      <w:pPr>
+        <w:ind w:left="1440" w:hanging="360"/>
+      </w:pPr>
+    </w:lvl>
+    <w:lvl w:ilvl="2" w:tplc="0409001B" w:tentative="1">
+      <w:start w:val="1"/>
+      <w:numFmt w:val="lowerRoman"/>
+      <w:lvlText w:val="%3."/>
+      <w:lvlJc w:val="right"/>
+      <w:pPr>
+        <w:ind w:left="2160" w:hanging="180"/>
+      </w:pPr>
+    </w:lvl>
+    <w:lvl w:ilvl="3" w:tplc="0409000F" w:tentative="1">
+      <w:start w:val="1"/>
+      <w:numFmt w:val="decimal"/>
+      <w:lvlText w:val="%4."/>
+      <w:lvlJc w:val="left"/>
+      <w:pPr>
+        <w:ind w:left="2880" w:hanging="360"/>
+      </w:pPr>
+    </w:lvl>
+    <w:lvl w:ilvl="4" w:tplc="04090019" w:tentative="1">
+      <w:start w:val="1"/>
+      <w:numFmt w:val="lowerLetter"/>
+      <w:lvlText w:val="%5."/>
+      <w:lvlJc w:val="left"/>
+      <w:pPr>
+        <w:ind w:left="3600" w:hanging="360"/>
+      </w:pPr>
+    </w:lvl>
+    <w:lvl w:ilvl="5" w:tplc="0409001B" w:tentative="1">
+      <w:start w:val="1"/>
+      <w:numFmt w:val="lowerRoman"/>
+      <w:lvlText w:val="%6."/>
+      <w:lvlJc w:val="right"/>
+      <w:pPr>
+        <w:ind w:left="4320" w:hanging="180"/>
+      </w:pPr>
+    </w:lvl>
+    <w:lvl w:ilvl="6" w:tplc="0409000F" w:tentative="1">
+      <w:start w:val="1"/>
+      <w:numFmt w:val="decimal"/>
+      <w:lvlText w:val="%7."/>
+      <w:lvlJc w:val="left"/>
+      <w:pPr>
+        <w:ind w:left="5040" w:hanging="360"/>
+      </w:pPr>
+    </w:lvl>
+    <w:lvl w:ilvl="7" w:tplc="04090019" w:tentative="1">
+      <w:start w:val="1"/>
+      <w:numFmt w:val="lowerLetter"/>
+      <w:lvlText w:val="%8."/>
+      <w:lvlJc w:val="left"/>
+      <w:pPr>
+        <w:ind w:left="5760" w:hanging="360"/>
+      </w:pPr>
+    </w:lvl>
+    <w:lvl w:ilvl="8" w:tplc="0409001B" w:tentative="1">
+      <w:start w:val="1"/>
+      <w:numFmt w:val="lowerRoman"/>
+      <w:lvlText w:val="%9."/>
+      <w:lvlJc w:val="right"/>
+      <w:pPr>
+        <w:ind w:left="6480" w:hanging="180"/>
+      </w:pPr>
+    </w:lvl>
+  </w:abstractNum>
+  <w:abstractNum w:abstractNumId="6">
+    <w:nsid w:val="75EA723F"/>
+    <w:multiLevelType w:val="hybridMultilevel"/>
+    <w:tmpl w:val="4DF2B286"/>
+    <w:lvl w:ilvl="0" w:tplc="0409000F">
+      <w:start w:val="1"/>
+      <w:numFmt w:val="decimal"/>
+      <w:lvlText w:val="%1."/>
+      <w:lvlJc w:val="left"/>
+      <w:pPr>
+        <w:ind w:left="720" w:hanging="360"/>
+      </w:pPr>
+    </w:lvl>
+    <w:lvl w:ilvl="1" w:tplc="04090019" w:tentative="1">
+      <w:start w:val="1"/>
+      <w:numFmt w:val="lowerLetter"/>
+      <w:lvlText w:val="%2."/>
+      <w:lvlJc w:val="left"/>
+      <w:pPr>
+        <w:ind w:left="1440" w:hanging="360"/>
+      </w:pPr>
+    </w:lvl>
+    <w:lvl w:ilvl="2" w:tplc="0409001B" w:tentative="1">
+      <w:start w:val="1"/>
+      <w:numFmt w:val="lowerRoman"/>
+      <w:lvlText w:val="%3."/>
+      <w:lvlJc w:val="right"/>
+      <w:pPr>
+        <w:ind w:left="2160" w:hanging="180"/>
+      </w:pPr>
+    </w:lvl>
+    <w:lvl w:ilvl="3" w:tplc="0409000F" w:tentative="1">
+      <w:start w:val="1"/>
+      <w:numFmt w:val="decimal"/>
+      <w:lvlText w:val="%4."/>
+      <w:lvlJc w:val="left"/>
+      <w:pPr>
+        <w:ind w:left="2880" w:hanging="360"/>
+      </w:pPr>
+    </w:lvl>
+    <w:lvl w:ilvl="4" w:tplc="04090019" w:tentative="1">
+      <w:start w:val="1"/>
+      <w:numFmt w:val="lowerLetter"/>
+      <w:lvlText w:val="%5."/>
+      <w:lvlJc w:val="left"/>
+      <w:pPr>
+        <w:ind w:left="3600" w:hanging="360"/>
+      </w:pPr>
+    </w:lvl>
+    <w:lvl w:ilvl="5" w:tplc="0409001B" w:tentative="1">
+      <w:start w:val="1"/>
+      <w:numFmt w:val="lowerRoman"/>
+      <w:lvlText w:val="%6."/>
+      <w:lvlJc w:val="right"/>
+      <w:pPr>
+        <w:ind w:left="4320" w:hanging="180"/>
+      </w:pPr>
+    </w:lvl>
+    <w:lvl w:ilvl="6" w:tplc="0409000F" w:tentative="1">
+      <w:start w:val="1"/>
+      <w:numFmt w:val="decimal"/>
+      <w:lvlText w:val="%7."/>
+      <w:lvlJc w:val="left"/>
+      <w:pPr>
+        <w:ind w:left="5040" w:hanging="360"/>
+      </w:pPr>
+    </w:lvl>
+    <w:lvl w:ilvl="7" w:tplc="04090019" w:tentative="1">
+      <w:start w:val="1"/>
+      <w:numFmt w:val="lowerLetter"/>
+      <w:lvlText w:val="%8."/>
+      <w:lvlJc w:val="left"/>
+      <w:pPr>
+        <w:ind w:left="5760" w:hanging="360"/>
+      </w:pPr>
+    </w:lvl>
+    <w:lvl w:ilvl="8" w:tplc="0409001B" w:tentative="1">
+      <w:start w:val="1"/>
+      <w:numFmt w:val="lowerRoman"/>
+      <w:lvlText w:val="%9."/>
+      <w:lvlJc w:val="right"/>
+      <w:pPr>
+        <w:ind w:left="6480" w:hanging="180"/>
+      </w:pPr>
+    </w:lvl>
+  </w:abstractNum>
   <w:num w:numId="1">
+    <w:abstractNumId w:val="3"/>
+  </w:num>
+  <w:num w:numId="2">
     <w:abstractNumId w:val="0"/>
+  </w:num>
+  <w:num w:numId="3">
+    <w:abstractNumId w:val="1"/>
+  </w:num>
+  <w:num w:numId="4">
+    <w:abstractNumId w:val="5"/>
+  </w:num>
+  <w:num w:numId="5">
+    <w:abstractNumId w:val="4"/>
+  </w:num>
+  <w:num w:numId="6">
+    <w:abstractNumId w:val="6"/>
+  </w:num>
+  <w:num w:numId="7">
+    <w:abstractNumId w:val="2"/>
   </w:num>
 </w:numbering>
 </file>
@@ -1499,6 +2493,37 @@
       <w:contextualSpacing/>
     </w:pPr>
   </w:style>
+  <w:style w:type="character" w:styleId="FollowedHyperlink">
+    <w:name w:val="FollowedHyperlink"/>
+    <w:basedOn w:val="DefaultParagraphFont"/>
+    <w:uiPriority w:val="99"/>
+    <w:semiHidden/>
+    <w:unhideWhenUsed/>
+    <w:rsid w:val="0087002A"/>
+    <w:rPr>
+      <w:color w:val="954F72" w:themeColor="followedHyperlink"/>
+      <w:u w:val="single"/>
+    </w:rPr>
+  </w:style>
+  <w:style w:type="paragraph" w:styleId="Caption">
+    <w:name w:val="caption"/>
+    <w:basedOn w:val="Normal"/>
+    <w:next w:val="Normal"/>
+    <w:uiPriority w:val="35"/>
+    <w:unhideWhenUsed/>
+    <w:qFormat/>
+    <w:rsid w:val="00A650EF"/>
+    <w:pPr>
+      <w:spacing w:after="200" w:line="240" w:lineRule="auto"/>
+    </w:pPr>
+    <w:rPr>
+      <w:i/>
+      <w:iCs/>
+      <w:color w:val="44546A" w:themeColor="text2"/>
+      <w:sz w:val="18"/>
+      <w:szCs w:val="18"/>
+    </w:rPr>
+  </w:style>
 </w:styles>
 </file>
 

</xml_diff>

<commit_message>
testing simultaneous commit and push
</commit_message>
<xml_diff>
--- a/Documents/EpigenomeIntegritySummary.docx
+++ b/Documents/EpigenomeIntegritySummary.docx
@@ -9,6 +9,8 @@
           <w:szCs w:val="48"/>
         </w:rPr>
       </w:pPr>
+      <w:bookmarkStart w:id="0" w:name="_GoBack"/>
+      <w:bookmarkEnd w:id="0"/>
       <w:r>
         <w:rPr>
           <w:sz w:val="48"/>
@@ -72,8 +74,17 @@
           <w:b/>
           <w:bCs/>
         </w:rPr>
-        <w:t xml:space="preserve"> Holcman</w:t>
-      </w:r>
+        <w:t xml:space="preserve"> </w:t>
+      </w:r>
+      <w:proofErr w:type="spellStart"/>
+      <w:r>
+        <w:rPr>
+          <w:b/>
+          <w:bCs/>
+        </w:rPr>
+        <w:t>Holcman</w:t>
+      </w:r>
+      <w:proofErr w:type="spellEnd"/>
       <w:r>
         <w:t xml:space="preserve">, </w:t>
       </w:r>
@@ -89,8 +100,17 @@
           <w:b/>
           <w:bCs/>
         </w:rPr>
-        <w:t xml:space="preserve"> Shukron</w:t>
-      </w:r>
+        <w:t xml:space="preserve"> </w:t>
+      </w:r>
+      <w:proofErr w:type="spellStart"/>
+      <w:r>
+        <w:rPr>
+          <w:b/>
+          <w:bCs/>
+        </w:rPr>
+        <w:t>Shukron</w:t>
+      </w:r>
+      <w:proofErr w:type="spellEnd"/>
       <w:r>
         <w:t>,</w:t>
       </w:r>
@@ -111,11 +131,32 @@
       <w:r>
         <w:t xml:space="preserve">, </w:t>
       </w:r>
-      <w:r>
-        <w:t>Ecole N</w:t>
-      </w:r>
-      <w:r>
-        <w:t>ormale Superierue, Paris</w:t>
+      <w:proofErr w:type="spellStart"/>
+      <w:r>
+        <w:t>Ecole</w:t>
+      </w:r>
+      <w:proofErr w:type="spellEnd"/>
+      <w:r>
+        <w:t xml:space="preserve"> </w:t>
+      </w:r>
+      <w:proofErr w:type="spellStart"/>
+      <w:r>
+        <w:t>N</w:t>
+      </w:r>
+      <w:r>
+        <w:t>ormale</w:t>
+      </w:r>
+      <w:proofErr w:type="spellEnd"/>
+      <w:r>
+        <w:t xml:space="preserve"> </w:t>
+      </w:r>
+      <w:proofErr w:type="spellStart"/>
+      <w:r>
+        <w:t>Superierue</w:t>
+      </w:r>
+      <w:proofErr w:type="spellEnd"/>
+      <w:r>
+        <w:t>, Paris</w:t>
       </w:r>
       <w:r>
         <w:t xml:space="preserve">. </w:t>
@@ -313,14 +354,27 @@
       <w:r>
         <w:t xml:space="preserve">Figure </w:t>
       </w:r>
-      <w:fldSimple w:instr=" SEQ Figure \* ARABIC ">
-        <w:r>
-          <w:rPr>
-            <w:noProof/>
-          </w:rPr>
-          <w:t>1</w:t>
-        </w:r>
-      </w:fldSimple>
+      <w:r>
+        <w:fldChar w:fldCharType="begin"/>
+      </w:r>
+      <w:r>
+        <w:instrText xml:space="preserve"> SEQ Figure \* ARABIC </w:instrText>
+      </w:r>
+      <w:r>
+        <w:fldChar w:fldCharType="separate"/>
+      </w:r>
+      <w:r>
+        <w:rPr>
+          <w:noProof/>
+        </w:rPr>
+        <w:t>1</w:t>
+      </w:r>
+      <w:r>
+        <w:rPr>
+          <w:noProof/>
+        </w:rPr>
+        <w:fldChar w:fldCharType="end"/>
+      </w:r>
     </w:p>
     <w:p>
       <w:pPr>
@@ -465,7 +519,15 @@
     </w:p>
     <w:p>
       <w:r>
-        <w:t xml:space="preserve">The group of Sophie Polo (Paris Diderot U) have examined the response and coordination of the genome and epigenome </w:t>
+        <w:t xml:space="preserve">The group of Sophie Polo (Paris Diderot U) have examined the response and coordination of the genome and </w:t>
+      </w:r>
+      <w:proofErr w:type="spellStart"/>
+      <w:r>
+        <w:t>epigenome</w:t>
+      </w:r>
+      <w:proofErr w:type="spellEnd"/>
+      <w:r>
+        <w:t xml:space="preserve"> </w:t>
       </w:r>
       <w:r>
         <w:rPr>
@@ -713,14 +775,27 @@
       <w:r>
         <w:t xml:space="preserve">Figure </w:t>
       </w:r>
-      <w:fldSimple w:instr=" SEQ Figure \* ARABIC ">
-        <w:r>
-          <w:rPr>
-            <w:noProof/>
-          </w:rPr>
-          <w:t>2</w:t>
-        </w:r>
-      </w:fldSimple>
+      <w:r>
+        <w:fldChar w:fldCharType="begin"/>
+      </w:r>
+      <w:r>
+        <w:instrText xml:space="preserve"> SEQ Figure \* ARABIC </w:instrText>
+      </w:r>
+      <w:r>
+        <w:fldChar w:fldCharType="separate"/>
+      </w:r>
+      <w:r>
+        <w:rPr>
+          <w:noProof/>
+        </w:rPr>
+        <w:t>2</w:t>
+      </w:r>
+      <w:r>
+        <w:rPr>
+          <w:noProof/>
+        </w:rPr>
+        <w:fldChar w:fldCharType="end"/>
+      </w:r>
     </w:p>
     <w:p>
       <w:r>
@@ -1323,8 +1398,6 @@
       <w:r>
         <w:t>The effect of the damage on the motion of each histone should be additive, such that histone will be pushed away from regions of high density damage sites.</w:t>
       </w:r>
-      <w:bookmarkStart w:id="0" w:name="_GoBack"/>
-      <w:bookmarkEnd w:id="0"/>
     </w:p>
     <w:p/>
     <w:sectPr>

</xml_diff>